<commit_message>
Added first test suite for QuickView enhancement
</commit_message>
<xml_diff>
--- a/report.docx
+++ b/report.docx
@@ -738,7 +738,15 @@
           </w:tcPr>
           <w:p>
             <w:r>
-              <w:t>When user inputs a string in form of a hostname (xx.yy.ext), the browser must still deliver the user to the website instead of searching it</w:t>
+              <w:t>When user inputs a string in form of a hostname (</w:t>
+            </w:r>
+            <w:proofErr w:type="spellStart"/>
+            <w:r>
+              <w:t>xx.yy.ext</w:t>
+            </w:r>
+            <w:proofErr w:type="spellEnd"/>
+            <w:r>
+              <w:t>), the browser must still deliver the user to the website instead of searching it</w:t>
             </w:r>
           </w:p>
         </w:tc>
@@ -1075,9 +1083,11 @@
             </w:r>
           </w:p>
           <w:p>
+            <w:proofErr w:type="gramStart"/>
             <w:r>
               <w:t>hours</w:t>
             </w:r>
+            <w:proofErr w:type="gramEnd"/>
           </w:p>
         </w:tc>
       </w:tr>
@@ -1111,7 +1121,15 @@
           </w:tcPr>
           <w:p>
             <w:r>
-              <w:t xml:space="preserve">Explore the sourcecode and locate the interested classes, methods etc. </w:t>
+              <w:t xml:space="preserve">Explore the </w:t>
+            </w:r>
+            <w:proofErr w:type="spellStart"/>
+            <w:r>
+              <w:t>sourcecode</w:t>
+            </w:r>
+            <w:proofErr w:type="spellEnd"/>
+            <w:r>
+              <w:t xml:space="preserve"> and locate the interested classes, methods etc. </w:t>
             </w:r>
           </w:p>
         </w:tc>
@@ -1129,7 +1147,11 @@
           <w:tcPr>
             <w:tcW w:w="1165" w:type="dxa"/>
           </w:tcPr>
-          <w:p/>
+          <w:p>
+            <w:r>
+              <w:t>10</w:t>
+            </w:r>
+          </w:p>
         </w:tc>
       </w:tr>
       <w:tr>
@@ -1208,7 +1230,15 @@
           </w:tcPr>
           <w:p>
             <w:r>
-              <w:t>Print a string when user opens the browser, instead of  the blank page</w:t>
+              <w:t xml:space="preserve">Print a string when user opens the browser, instead </w:t>
+            </w:r>
+            <w:proofErr w:type="gramStart"/>
+            <w:r>
+              <w:t>of  the</w:t>
+            </w:r>
+            <w:proofErr w:type="gramEnd"/>
+            <w:r>
+              <w:t xml:space="preserve"> blank page</w:t>
             </w:r>
           </w:p>
         </w:tc>
@@ -1255,20 +1285,23 @@
           </w:tcPr>
           <w:p>
             <w:r>
-              <w:t>Print the list of the last six visited websites</w:t>
-            </w:r>
-          </w:p>
-        </w:tc>
-        <w:tc>
-          <w:tcPr>
-            <w:tcW w:w="1279" w:type="dxa"/>
-          </w:tcPr>
-          <w:p>
-            <w:r>
-              <w:t>10</w:t>
+              <w:t>Print the list of the last six visited webs</w:t>
             </w:r>
             <w:bookmarkStart w:id="0" w:name="_GoBack"/>
             <w:bookmarkEnd w:id="0"/>
+            <w:r>
+              <w:t>ites</w:t>
+            </w:r>
+          </w:p>
+        </w:tc>
+        <w:tc>
+          <w:tcPr>
+            <w:tcW w:w="1279" w:type="dxa"/>
+          </w:tcPr>
+          <w:p>
+            <w:r>
+              <w:t>10</w:t>
+            </w:r>
           </w:p>
         </w:tc>
         <w:tc>

</xml_diff>